<commit_message>
Created a new project
</commit_message>
<xml_diff>
--- a/React Foreword.docx
+++ b/React Foreword.docx
@@ -10,21 +10,7 @@
         <w:rPr>
           <w:lang w:val="en-US"/>
         </w:rPr>
-        <w:t xml:space="preserve">Why </w:t>
-      </w:r>
-      <w:proofErr w:type="gramStart"/>
-      <w:r>
-        <w:rPr>
-          <w:lang w:val="en-US"/>
-        </w:rPr>
-        <w:t>React :</w:t>
-      </w:r>
-      <w:proofErr w:type="gramEnd"/>
-      <w:r>
-        <w:rPr>
-          <w:lang w:val="en-US"/>
-        </w:rPr>
-        <w:t>- Makes easy to manage complex front-end</w:t>
+        <w:t>Why React :- Makes easy to manage complex front-end</w:t>
       </w:r>
     </w:p>
     <w:p>
@@ -54,6 +40,200 @@
       <w:pPr>
         <w:pStyle w:val="ListBullet"/>
       </w:pPr>
+      <w:r>
+        <w:t>When we put our app in production then the build is served to the user an not the source folder</w:t>
+      </w:r>
+    </w:p>
+    <w:p>
+      <w:pPr>
+        <w:pStyle w:val="ListBullet"/>
+      </w:pPr>
+      <w:r>
+        <w:t>Manifest.json = this file is used for mobile application</w:t>
+      </w:r>
+    </w:p>
+    <w:p>
+      <w:pPr>
+        <w:pStyle w:val="ListBullet"/>
+      </w:pPr>
+      <w:r>
+        <w:t>React is the core Library while React-Dom is an implementation of React on web</w:t>
+      </w:r>
+    </w:p>
+    <w:p>
+      <w:pPr>
+        <w:pStyle w:val="ListBullet"/>
+      </w:pPr>
+      <w:r>
+        <w:t xml:space="preserve">Whenver working with vite, always write name of the components as jsx and the first letter should be </w:t>
+      </w:r>
+      <w:r>
+        <w:rPr>
+          <w:b/>
+          <w:bCs/>
+          <w:i/>
+          <w:iCs/>
+          <w:sz w:val="30"/>
+          <w:szCs w:val="30"/>
+        </w:rPr>
+        <w:t>uppercase</w:t>
+      </w:r>
+      <w:r>
+        <w:t xml:space="preserve"> and not js.</w:t>
+      </w:r>
+    </w:p>
+    <w:p>
+      <w:pPr>
+        <w:pStyle w:val="ListBullet"/>
+      </w:pPr>
+      <w:r>
+        <w:t xml:space="preserve">If you want to export multiple tags but don’t want to use the div tag, then return it using </w:t>
+      </w:r>
+    </w:p>
+    <w:p>
+      <w:pPr>
+        <w:pStyle w:val="ListBullet"/>
+        <w:numPr>
+          <w:ilvl w:val="0"/>
+          <w:numId w:val="0"/>
+        </w:numPr>
+        <w:ind w:left="360"/>
+      </w:pPr>
+      <w:r>
+        <w:t>&lt;&gt;&lt;/&gt;</w:t>
+      </w:r>
+    </w:p>
+    <w:p>
+      <w:pPr>
+        <w:pStyle w:val="ListBullet"/>
+      </w:pPr>
+      <w:r>
+        <w:t>React has a special function called react.createElement</w:t>
+      </w:r>
+    </w:p>
+    <w:p>
+      <w:pPr>
+        <w:pStyle w:val="ListBullet"/>
+        <w:numPr>
+          <w:ilvl w:val="0"/>
+          <w:numId w:val="0"/>
+        </w:numPr>
+        <w:ind w:left="720"/>
+      </w:pPr>
+      <w:r>
+        <w:t xml:space="preserve">Eg: </w:t>
+      </w:r>
+      <w:r>
+        <w:t>const ReactElement = React.createElement(</w:t>
+      </w:r>
+    </w:p>
+    <w:p>
+      <w:pPr>
+        <w:pStyle w:val="ListBullet"/>
+        <w:numPr>
+          <w:ilvl w:val="0"/>
+          <w:numId w:val="0"/>
+        </w:numPr>
+        <w:ind w:left="720" w:firstLine="720"/>
+      </w:pPr>
+      <w:r>
+        <w:t>  'a',</w:t>
+      </w:r>
+    </w:p>
+    <w:p>
+      <w:pPr>
+        <w:pStyle w:val="ListBullet"/>
+        <w:numPr>
+          <w:ilvl w:val="0"/>
+          <w:numId w:val="0"/>
+        </w:numPr>
+        <w:ind w:left="720"/>
+      </w:pPr>
+      <w:r>
+        <w:t xml:space="preserve">  </w:t>
+      </w:r>
+      <w:r>
+        <w:tab/>
+      </w:r>
+      <w:r>
+        <w:t>{ href: "https://www.github.com", target: "_Blank" },</w:t>
+      </w:r>
+    </w:p>
+    <w:p>
+      <w:pPr>
+        <w:pStyle w:val="ListBullet"/>
+        <w:numPr>
+          <w:ilvl w:val="0"/>
+          <w:numId w:val="0"/>
+        </w:numPr>
+        <w:ind w:left="720"/>
+      </w:pPr>
+      <w:r>
+        <w:t xml:space="preserve">  </w:t>
+      </w:r>
+      <w:r>
+        <w:tab/>
+      </w:r>
+      <w:r>
+        <w:t>"Click me to fly"</w:t>
+      </w:r>
+    </w:p>
+    <w:p>
+      <w:pPr>
+        <w:pStyle w:val="ListBullet"/>
+        <w:numPr>
+          <w:ilvl w:val="0"/>
+          <w:numId w:val="0"/>
+        </w:numPr>
+        <w:ind w:left="720" w:firstLine="720"/>
+      </w:pPr>
+      <w:r>
+        <w:t>)</w:t>
+      </w:r>
+    </w:p>
+    <w:p>
+      <w:pPr>
+        <w:pStyle w:val="ListBullet"/>
+      </w:pPr>
+      <w:r>
+        <w:t xml:space="preserve">In React ‘ {} ‘ means an </w:t>
+      </w:r>
+      <w:r>
+        <w:rPr>
+          <w:b/>
+          <w:bCs/>
+          <w:i/>
+          <w:iCs/>
+          <w:sz w:val="32"/>
+          <w:szCs w:val="32"/>
+        </w:rPr>
+        <w:t>Evaluated Expression</w:t>
+      </w:r>
+      <w:r>
+        <w:rPr>
+          <w:b/>
+          <w:bCs/>
+          <w:i/>
+          <w:iCs/>
+          <w:sz w:val="32"/>
+          <w:szCs w:val="32"/>
+        </w:rPr>
+        <w:t xml:space="preserve"> </w:t>
+      </w:r>
+      <w:r>
+        <w:rPr>
+          <w:sz w:val="26"/>
+          <w:szCs w:val="26"/>
+        </w:rPr>
+        <w:t>remember for interview</w:t>
+      </w:r>
+      <w:r>
+        <w:rPr>
+          <w:sz w:val="26"/>
+          <w:szCs w:val="26"/>
+        </w:rPr>
+        <w:t>, evaluated expression means the variable inside holds the final value of any operation. Hence if-else statements cannot be implied inside the {} expression</w:t>
+      </w:r>
     </w:p>
     <w:sectPr>
       <w:pgSz w:w="11906" w:h="16838"/>
@@ -88,8 +268,123 @@
       </w:rPr>
     </w:lvl>
   </w:abstractNum>
+  <w:abstractNum w:abstractNumId="1" w15:restartNumberingAfterBreak="0">
+    <w:nsid w:val="22641D55"/>
+    <w:multiLevelType w:val="hybridMultilevel"/>
+    <w:tmpl w:val="F6B07708"/>
+    <w:lvl w:ilvl="0" w:tplc="C7440E4C">
+      <w:numFmt w:val="bullet"/>
+      <w:lvlText w:val=""/>
+      <w:lvlJc w:val="left"/>
+      <w:pPr>
+        <w:ind w:left="720" w:hanging="360"/>
+      </w:pPr>
+      <w:rPr>
+        <w:rFonts w:ascii="Symbol" w:eastAsiaTheme="minorHAnsi" w:hAnsi="Symbol" w:cstheme="minorBidi" w:hint="default"/>
+      </w:rPr>
+    </w:lvl>
+    <w:lvl w:ilvl="1" w:tplc="40090003" w:tentative="1">
+      <w:start w:val="1"/>
+      <w:numFmt w:val="bullet"/>
+      <w:lvlText w:val="o"/>
+      <w:lvlJc w:val="left"/>
+      <w:pPr>
+        <w:ind w:left="1440" w:hanging="360"/>
+      </w:pPr>
+      <w:rPr>
+        <w:rFonts w:ascii="Courier New" w:hAnsi="Courier New" w:cs="Courier New" w:hint="default"/>
+      </w:rPr>
+    </w:lvl>
+    <w:lvl w:ilvl="2" w:tplc="40090005" w:tentative="1">
+      <w:start w:val="1"/>
+      <w:numFmt w:val="bullet"/>
+      <w:lvlText w:val=""/>
+      <w:lvlJc w:val="left"/>
+      <w:pPr>
+        <w:ind w:left="2160" w:hanging="360"/>
+      </w:pPr>
+      <w:rPr>
+        <w:rFonts w:ascii="Wingdings" w:hAnsi="Wingdings" w:hint="default"/>
+      </w:rPr>
+    </w:lvl>
+    <w:lvl w:ilvl="3" w:tplc="40090001" w:tentative="1">
+      <w:start w:val="1"/>
+      <w:numFmt w:val="bullet"/>
+      <w:lvlText w:val=""/>
+      <w:lvlJc w:val="left"/>
+      <w:pPr>
+        <w:ind w:left="2880" w:hanging="360"/>
+      </w:pPr>
+      <w:rPr>
+        <w:rFonts w:ascii="Symbol" w:hAnsi="Symbol" w:hint="default"/>
+      </w:rPr>
+    </w:lvl>
+    <w:lvl w:ilvl="4" w:tplc="40090003" w:tentative="1">
+      <w:start w:val="1"/>
+      <w:numFmt w:val="bullet"/>
+      <w:lvlText w:val="o"/>
+      <w:lvlJc w:val="left"/>
+      <w:pPr>
+        <w:ind w:left="3600" w:hanging="360"/>
+      </w:pPr>
+      <w:rPr>
+        <w:rFonts w:ascii="Courier New" w:hAnsi="Courier New" w:cs="Courier New" w:hint="default"/>
+      </w:rPr>
+    </w:lvl>
+    <w:lvl w:ilvl="5" w:tplc="40090005" w:tentative="1">
+      <w:start w:val="1"/>
+      <w:numFmt w:val="bullet"/>
+      <w:lvlText w:val=""/>
+      <w:lvlJc w:val="left"/>
+      <w:pPr>
+        <w:ind w:left="4320" w:hanging="360"/>
+      </w:pPr>
+      <w:rPr>
+        <w:rFonts w:ascii="Wingdings" w:hAnsi="Wingdings" w:hint="default"/>
+      </w:rPr>
+    </w:lvl>
+    <w:lvl w:ilvl="6" w:tplc="40090001" w:tentative="1">
+      <w:start w:val="1"/>
+      <w:numFmt w:val="bullet"/>
+      <w:lvlText w:val=""/>
+      <w:lvlJc w:val="left"/>
+      <w:pPr>
+        <w:ind w:left="5040" w:hanging="360"/>
+      </w:pPr>
+      <w:rPr>
+        <w:rFonts w:ascii="Symbol" w:hAnsi="Symbol" w:hint="default"/>
+      </w:rPr>
+    </w:lvl>
+    <w:lvl w:ilvl="7" w:tplc="40090003" w:tentative="1">
+      <w:start w:val="1"/>
+      <w:numFmt w:val="bullet"/>
+      <w:lvlText w:val="o"/>
+      <w:lvlJc w:val="left"/>
+      <w:pPr>
+        <w:ind w:left="5760" w:hanging="360"/>
+      </w:pPr>
+      <w:rPr>
+        <w:rFonts w:ascii="Courier New" w:hAnsi="Courier New" w:cs="Courier New" w:hint="default"/>
+      </w:rPr>
+    </w:lvl>
+    <w:lvl w:ilvl="8" w:tplc="40090005" w:tentative="1">
+      <w:start w:val="1"/>
+      <w:numFmt w:val="bullet"/>
+      <w:lvlText w:val=""/>
+      <w:lvlJc w:val="left"/>
+      <w:pPr>
+        <w:ind w:left="6480" w:hanging="360"/>
+      </w:pPr>
+      <w:rPr>
+        <w:rFonts w:ascii="Wingdings" w:hAnsi="Wingdings" w:hint="default"/>
+      </w:rPr>
+    </w:lvl>
+  </w:abstractNum>
   <w:num w:numId="1" w16cid:durableId="13963567">
     <w:abstractNumId w:val="0"/>
+  </w:num>
+  <w:num w:numId="2" w16cid:durableId="777530483">
+    <w:abstractNumId w:val="1"/>
   </w:num>
 </w:numbering>
 </file>
@@ -697,7 +992,6 @@
   <w:style w:type="character" w:default="1" w:styleId="DefaultParagraphFont">
     <w:name w:val="Default Paragraph Font"/>
     <w:uiPriority w:val="1"/>
-    <w:semiHidden/>
     <w:unhideWhenUsed/>
   </w:style>
   <w:style w:type="table" w:default="1" w:styleId="TableNormal">

</xml_diff>

<commit_message>
Basic project 5 compeleted
</commit_message>
<xml_diff>
--- a/React Foreword.docx
+++ b/React Foreword.docx
@@ -608,6 +608,372 @@
       <w:proofErr w:type="spellEnd"/>
       <w:r>
         <w:t xml:space="preserve"> :- give more feel to user by selecting the referenced part</w:t>
+      </w:r>
+    </w:p>
+    <w:p>
+      <w:pPr>
+        <w:pStyle w:val="ListBullet"/>
+      </w:pPr>
+      <w:r>
+        <w:t xml:space="preserve">Whenever using hooks always keep the file name as </w:t>
+      </w:r>
+      <w:r>
+        <w:rPr>
+          <w:b/>
+          <w:bCs/>
+          <w:i/>
+          <w:iCs/>
+          <w:sz w:val="30"/>
+          <w:szCs w:val="30"/>
+        </w:rPr>
+        <w:t>JS</w:t>
+      </w:r>
+      <w:r>
+        <w:t xml:space="preserve"> and not JSX because the hooks file always return </w:t>
+      </w:r>
+      <w:proofErr w:type="spellStart"/>
+      <w:r>
+        <w:t>javascript</w:t>
+      </w:r>
+      <w:proofErr w:type="spellEnd"/>
+      <w:r>
+        <w:t xml:space="preserve"> and not </w:t>
+      </w:r>
+      <w:proofErr w:type="spellStart"/>
+      <w:r>
+        <w:t>jsx</w:t>
+      </w:r>
+      <w:proofErr w:type="spellEnd"/>
+    </w:p>
+    <w:p>
+      <w:pPr>
+        <w:pStyle w:val="ListBullet"/>
+      </w:pPr>
+      <w:r>
+        <w:t xml:space="preserve">Standard approach, always use the keyword “use” whenever writing the hooks </w:t>
+      </w:r>
+    </w:p>
+    <w:p>
+      <w:pPr>
+        <w:pStyle w:val="ListBullet"/>
+      </w:pPr>
+      <w:r>
+        <w:t xml:space="preserve">If you want user to pass additional </w:t>
+      </w:r>
+      <w:proofErr w:type="spellStart"/>
+      <w:r>
+        <w:t>css</w:t>
+      </w:r>
+      <w:proofErr w:type="spellEnd"/>
+      <w:r>
+        <w:t xml:space="preserve"> along with the given </w:t>
+      </w:r>
+      <w:proofErr w:type="spellStart"/>
+      <w:r>
+        <w:t>css</w:t>
+      </w:r>
+      <w:proofErr w:type="spellEnd"/>
+      <w:r>
+        <w:t xml:space="preserve"> then use </w:t>
+      </w:r>
+    </w:p>
+    <w:p>
+      <w:pPr>
+        <w:pStyle w:val="ListBullet"/>
+        <w:numPr>
+          <w:ilvl w:val="0"/>
+          <w:numId w:val="0"/>
+        </w:numPr>
+        <w:ind w:left="360" w:firstLine="360"/>
+        <w:rPr>
+          <w:lang w:eastAsia="en-IN"/>
+        </w:rPr>
+      </w:pPr>
+      <w:r>
+        <w:rPr>
+          <w:lang w:eastAsia="en-IN"/>
+        </w:rPr>
+        <w:t>`</w:t>
+      </w:r>
+      <w:proofErr w:type="spellStart"/>
+      <w:r>
+        <w:rPr>
+          <w:lang w:eastAsia="en-IN"/>
+        </w:rPr>
+        <w:t>bg</w:t>
+      </w:r>
+      <w:proofErr w:type="spellEnd"/>
+      <w:r>
+        <w:rPr>
+          <w:lang w:eastAsia="en-IN"/>
+        </w:rPr>
+        <w:t>-white p-3 rounded-</w:t>
+      </w:r>
+      <w:proofErr w:type="spellStart"/>
+      <w:r>
+        <w:rPr>
+          <w:lang w:eastAsia="en-IN"/>
+        </w:rPr>
+        <w:t>lg</w:t>
+      </w:r>
+      <w:proofErr w:type="spellEnd"/>
+      <w:r>
+        <w:rPr>
+          <w:lang w:eastAsia="en-IN"/>
+        </w:rPr>
+        <w:t xml:space="preserve"> text-</w:t>
+      </w:r>
+      <w:proofErr w:type="spellStart"/>
+      <w:r>
+        <w:rPr>
+          <w:lang w:eastAsia="en-IN"/>
+        </w:rPr>
+        <w:t>sm</w:t>
+      </w:r>
+      <w:proofErr w:type="spellEnd"/>
+      <w:r>
+        <w:rPr>
+          <w:lang w:eastAsia="en-IN"/>
+        </w:rPr>
+        <w:t xml:space="preserve"> flex </w:t>
+      </w:r>
+      <w:r>
+        <w:rPr>
+          <w:color w:val="569CD6"/>
+          <w:lang w:eastAsia="en-IN"/>
+        </w:rPr>
+        <w:t>${</w:t>
+      </w:r>
+      <w:proofErr w:type="spellStart"/>
+      <w:r>
+        <w:rPr>
+          <w:color w:val="9CDCFE"/>
+          <w:lang w:eastAsia="en-IN"/>
+        </w:rPr>
+        <w:t>className</w:t>
+      </w:r>
+      <w:proofErr w:type="spellEnd"/>
+      <w:r>
+        <w:rPr>
+          <w:color w:val="569CD6"/>
+          <w:lang w:eastAsia="en-IN"/>
+        </w:rPr>
+        <w:t>}</w:t>
+      </w:r>
+      <w:r>
+        <w:rPr>
+          <w:lang w:eastAsia="en-IN"/>
+        </w:rPr>
+        <w:t>`</w:t>
+      </w:r>
+    </w:p>
+    <w:p>
+      <w:pPr>
+        <w:pStyle w:val="ListBullet"/>
+        <w:rPr>
+          <w:lang w:eastAsia="en-IN"/>
+        </w:rPr>
+      </w:pPr>
+      <w:r>
+        <w:rPr>
+          <w:lang w:eastAsia="en-IN"/>
+        </w:rPr>
+        <w:t>To check if a function reference or it’s value exist or not, we can use</w:t>
+      </w:r>
+    </w:p>
+    <w:p>
+      <w:pPr>
+        <w:pStyle w:val="ListBullet"/>
+        <w:numPr>
+          <w:ilvl w:val="0"/>
+          <w:numId w:val="0"/>
+        </w:numPr>
+        <w:ind w:left="720"/>
+        <w:rPr>
+          <w:color w:val="44546A" w:themeColor="text2"/>
+          <w:lang w:eastAsia="en-IN"/>
+        </w:rPr>
+      </w:pPr>
+      <w:r>
+        <w:rPr>
+          <w:color w:val="44546A" w:themeColor="text2"/>
+          <w:lang w:eastAsia="en-IN"/>
+        </w:rPr>
+        <w:t>(e) =&gt; onAmountChange &amp;&amp; onAmountChange</w:t>
+      </w:r>
+      <w:r>
+        <w:rPr>
+          <w:rFonts w:ascii="Consolas" w:eastAsia="Times New Roman" w:hAnsi="Consolas" w:cs="Times New Roman"/>
+          <w:color w:val="44546A" w:themeColor="text2"/>
+          <w:kern w:val="0"/>
+          <w:sz w:val="21"/>
+          <w:szCs w:val="21"/>
+          <w:lang w:eastAsia="en-IN"/>
+          <w14:ligatures w14:val="none"/>
+        </w:rPr>
+        <w:t>(</w:t>
+      </w:r>
+      <w:r>
+        <w:rPr>
+          <w:color w:val="44546A" w:themeColor="text2"/>
+          <w:lang w:eastAsia="en-IN"/>
+        </w:rPr>
+        <w:t>Number(e.target.value)</w:t>
+      </w:r>
+      <w:r>
+        <w:rPr>
+          <w:color w:val="44546A" w:themeColor="text2"/>
+          <w:lang w:eastAsia="en-IN"/>
+        </w:rPr>
+        <w:t>)</w:t>
+      </w:r>
+    </w:p>
+    <w:p>
+      <w:pPr>
+        <w:pStyle w:val="ListBullet"/>
+        <w:numPr>
+          <w:ilvl w:val="0"/>
+          <w:numId w:val="0"/>
+        </w:numPr>
+        <w:ind w:left="360" w:hanging="360"/>
+        <w:rPr>
+          <w:lang w:eastAsia="en-IN"/>
+        </w:rPr>
+      </w:pPr>
+      <w:r>
+        <w:rPr>
+          <w:lang w:eastAsia="en-IN"/>
+        </w:rPr>
+        <w:tab/>
+        <w:t>This is a checker which checks whether the “</w:t>
+      </w:r>
+      <w:r>
+        <w:rPr>
+          <w:lang w:eastAsia="en-IN"/>
+        </w:rPr>
+        <w:t>onAmountChange</w:t>
+      </w:r>
+      <w:r>
+        <w:rPr>
+          <w:lang w:eastAsia="en-IN"/>
+        </w:rPr>
+        <w:t>” exists or not</w:t>
+      </w:r>
+    </w:p>
+    <w:p>
+      <w:pPr>
+        <w:pStyle w:val="ListBullet"/>
+        <w:rPr>
+          <w:lang w:eastAsia="en-IN"/>
+        </w:rPr>
+      </w:pPr>
+      <w:r>
+        <w:rPr>
+          <w:lang w:eastAsia="en-IN"/>
+        </w:rPr>
+        <w:t xml:space="preserve">Number(e.target.value) :- In </w:t>
+      </w:r>
+      <w:proofErr w:type="spellStart"/>
+      <w:r>
+        <w:rPr>
+          <w:lang w:eastAsia="en-IN"/>
+        </w:rPr>
+        <w:t>javascript</w:t>
+      </w:r>
+      <w:proofErr w:type="spellEnd"/>
+      <w:r>
+        <w:rPr>
+          <w:lang w:eastAsia="en-IN"/>
+        </w:rPr>
+        <w:t>, the event function always returns string while in this particular case</w:t>
+      </w:r>
+    </w:p>
+    <w:p>
+      <w:pPr>
+        <w:pStyle w:val="ListBullet"/>
+        <w:rPr>
+          <w:lang w:eastAsia="en-IN"/>
+        </w:rPr>
+      </w:pPr>
+      <w:r>
+        <w:rPr>
+          <w:lang w:eastAsia="en-IN"/>
+        </w:rPr>
+        <w:t xml:space="preserve">Whenever iterating through the array using map, React often ignores </w:t>
+      </w:r>
+      <w:proofErr w:type="spellStart"/>
+      <w:r>
+        <w:rPr>
+          <w:lang w:eastAsia="en-IN"/>
+        </w:rPr>
+        <w:t>repeatitive</w:t>
+      </w:r>
+      <w:proofErr w:type="spellEnd"/>
+      <w:r>
+        <w:rPr>
+          <w:lang w:eastAsia="en-IN"/>
+        </w:rPr>
+        <w:t xml:space="preserve"> elements, Hence it’s necessary to assign a key to each iteration.</w:t>
+      </w:r>
+    </w:p>
+    <w:p>
+      <w:pPr>
+        <w:pStyle w:val="ListBullet"/>
+        <w:rPr>
+          <w:lang w:eastAsia="en-IN"/>
+        </w:rPr>
+      </w:pPr>
+      <w:r>
+        <w:rPr>
+          <w:lang w:eastAsia="en-IN"/>
+        </w:rPr>
+        <w:t xml:space="preserve">For choosing a key, often choose ids if doing directly with database </w:t>
+      </w:r>
+      <w:r>
+        <w:rPr>
+          <w:lang w:eastAsia="en-IN"/>
+        </w:rPr>
+        <w:t>or else choose the field incoming.</w:t>
+      </w:r>
+    </w:p>
+    <w:p>
+      <w:pPr>
+        <w:pStyle w:val="ListBullet"/>
+        <w:rPr>
+          <w:lang w:eastAsia="en-IN"/>
+        </w:rPr>
+      </w:pPr>
+      <w:proofErr w:type="spellStart"/>
+      <w:r>
+        <w:rPr>
+          <w:lang w:eastAsia="en-IN"/>
+        </w:rPr>
+        <w:t>useId</w:t>
+      </w:r>
+      <w:proofErr w:type="spellEnd"/>
+      <w:r>
+        <w:rPr>
+          <w:lang w:eastAsia="en-IN"/>
+        </w:rPr>
+        <w:t xml:space="preserve"> :-</w:t>
+      </w:r>
+      <w:r>
+        <w:rPr>
+          <w:lang w:eastAsia="en-IN"/>
+        </w:rPr>
+        <w:t xml:space="preserve"> </w:t>
+      </w:r>
+      <w:r>
+        <w:rPr>
+          <w:lang w:eastAsia="en-IN"/>
+        </w:rPr>
+        <w:t xml:space="preserve">A </w:t>
+      </w:r>
+      <w:r>
+        <w:rPr>
+          <w:lang w:eastAsia="en-IN"/>
+        </w:rPr>
+        <w:t>React Hook for generating unique IDs that can be passed to accessibility attributes.</w:t>
       </w:r>
     </w:p>
     <w:sectPr>
@@ -625,7 +991,7 @@
   <w:abstractNum w:abstractNumId="0" w15:restartNumberingAfterBreak="0">
     <w:nsid w:val="FFFFFF89"/>
     <w:multiLevelType w:val="singleLevel"/>
-    <w:tmpl w:val="BCB28A44"/>
+    <w:tmpl w:val="7E46A5E2"/>
     <w:lvl w:ilvl="0">
       <w:start w:val="1"/>
       <w:numFmt w:val="bullet"/>
@@ -1367,7 +1733,6 @@
   <w:style w:type="character" w:default="1" w:styleId="DefaultParagraphFont">
     <w:name w:val="Default Paragraph Font"/>
     <w:uiPriority w:val="1"/>
-    <w:semiHidden/>
     <w:unhideWhenUsed/>
   </w:style>
   <w:style w:type="table" w:default="1" w:styleId="TableNormal">

</xml_diff>